<commit_message>
Parte Celia documento de layout atualizado e arquivo txt atualizado)
</commit_message>
<xml_diff>
--- a/Documento de Layout - AC3.docx
+++ b/Documento de Layout - AC3.docx
@@ -2,6 +2,16 @@
 <file path=word/document.xml><?xml version="1.0" encoding="utf-8"?>
 <w:document xmlns:wpc="http://schemas.microsoft.com/office/word/2010/wordprocessingCanvas" xmlns:cx="http://schemas.microsoft.com/office/drawing/2014/chartex" xmlns:mc="http://schemas.openxmlformats.org/markup-compatibility/2006" xmlns:o="urn:schemas-microsoft-com:office:office" xmlns:r="http://schemas.openxmlformats.org/officeDocument/2006/relationships" xmlns:m="http://schemas.openxmlformats.org/officeDocument/2006/math" xmlns:v="urn:schemas-microsoft-com:vml" xmlns:wp14="http://schemas.microsoft.com/office/word/2010/wordprocessingDrawing" xmlns:wp="http://schemas.openxmlformats.org/drawingml/2006/wordprocessingDrawing" xmlns:w10="urn:schemas-microsoft-com:office:word" xmlns:w="http://schemas.openxmlformats.org/wordprocessingml/2006/main" xmlns:w14="http://schemas.microsoft.com/office/word/2010/wordml" xmlns:w15="http://schemas.microsoft.com/office/word/2012/wordml" xmlns:w16se="http://schemas.microsoft.com/office/word/2015/wordml/symex" xmlns:wpg="http://schemas.microsoft.com/office/word/2010/wordprocessingGroup" xmlns:wpi="http://schemas.microsoft.com/office/word/2010/wordprocessingInk" xmlns:wne="http://schemas.microsoft.com/office/word/2006/wordml" xmlns:wps="http://schemas.microsoft.com/office/word/2010/wordprocessingShape" mc:Ignorable="w14 w15 w16se wp14">
   <w:body>
+    <w:p>
+      <w:pPr>
+        <w:jc w:val="center"/>
+        <w:rPr>
+          <w:rFonts w:ascii="Exo 2" w:hAnsi="Exo 2"/>
+          <w:b/>
+          <w:szCs w:val="24"/>
+        </w:rPr>
+      </w:pPr>
+    </w:p>
     <w:p>
       <w:pPr>
         <w:jc w:val="center"/>
@@ -29,6 +39,16 @@
         </w:rPr>
         <w:t>DOCUMENTO DE LAYOUT – AC3</w:t>
       </w:r>
+    </w:p>
+    <w:p>
+      <w:pPr>
+        <w:jc w:val="left"/>
+        <w:rPr>
+          <w:rFonts w:ascii="Exo 2" w:hAnsi="Exo 2"/>
+          <w:b/>
+          <w:szCs w:val="24"/>
+        </w:rPr>
+      </w:pPr>
     </w:p>
     <w:p>
       <w:pPr>
@@ -868,6 +888,28 @@
     <w:p>
       <w:pPr>
         <w:pStyle w:val="Default"/>
+        <w:spacing w:after="120"/>
+        <w:jc w:val="both"/>
+        <w:rPr>
+          <w:rFonts w:ascii="Exo 2" w:hAnsi="Exo 2" w:cstheme="minorBidi"/>
+          <w:color w:val="auto"/>
+        </w:rPr>
+      </w:pPr>
+    </w:p>
+    <w:p>
+      <w:pPr>
+        <w:pStyle w:val="Default"/>
+        <w:spacing w:after="120"/>
+        <w:jc w:val="both"/>
+        <w:rPr>
+          <w:rFonts w:ascii="Exo 2" w:hAnsi="Exo 2" w:cstheme="minorBidi"/>
+          <w:color w:val="auto"/>
+        </w:rPr>
+      </w:pPr>
+    </w:p>
+    <w:p>
+      <w:pPr>
+        <w:pStyle w:val="Default"/>
         <w:numPr>
           <w:ilvl w:val="0"/>
           <w:numId w:val="25"/>
@@ -891,7 +933,14 @@
           <w:rFonts w:ascii="Exo 2" w:hAnsi="Exo 2" w:cstheme="minorBidi"/>
           <w:color w:val="auto"/>
         </w:rPr>
-        <w:t xml:space="preserve"> (Registro de dados)</w:t>
+        <w:t xml:space="preserve"> (Registro de dados de um Carro e da categoria do carro</w:t>
+      </w:r>
+      <w:r>
+        <w:rPr>
+          <w:rFonts w:ascii="Exo 2" w:hAnsi="Exo 2" w:cstheme="minorBidi"/>
+          <w:color w:val="auto"/>
+        </w:rPr>
+        <w:t>)</w:t>
       </w:r>
     </w:p>
     <w:p>
@@ -924,7 +973,7 @@
           <w:rFonts w:ascii="Exo 2" w:hAnsi="Exo 2" w:cstheme="minorBidi"/>
           <w:color w:val="auto"/>
         </w:rPr>
-        <w:t>071</w:t>
+        <w:t>051</w:t>
       </w:r>
       <w:bookmarkStart w:id="0" w:name="_GoBack"/>
       <w:bookmarkEnd w:id="0"/>
@@ -1854,28 +1903,7 @@
                 <w:rFonts w:ascii="Exo 2" w:hAnsi="Exo 2" w:cstheme="minorBidi"/>
                 <w:color w:val="auto"/>
               </w:rPr>
-              <w:t xml:space="preserve">Id </w:t>
-            </w:r>
-            <w:r>
-              <w:rPr>
-                <w:rFonts w:ascii="Exo 2" w:hAnsi="Exo 2" w:cstheme="minorBidi"/>
-                <w:color w:val="auto"/>
-              </w:rPr>
-              <w:t>(</w:t>
-            </w:r>
-            <w:r>
-              <w:rPr>
-                <w:rFonts w:ascii="Exo 2" w:hAnsi="Exo 2" w:cstheme="minorBidi"/>
-                <w:color w:val="auto"/>
-              </w:rPr>
-              <w:t>Categoria Carro</w:t>
-            </w:r>
-            <w:r>
-              <w:rPr>
-                <w:rFonts w:ascii="Exo 2" w:hAnsi="Exo 2" w:cstheme="minorBidi"/>
-                <w:color w:val="auto"/>
-              </w:rPr>
-              <w:t>)</w:t>
+              <w:t>Id categoria</w:t>
             </w:r>
           </w:p>
         </w:tc>
@@ -1944,7 +1972,7 @@
                 <w:rFonts w:ascii="Exo 2" w:hAnsi="Exo 2" w:cstheme="minorBidi"/>
                 <w:color w:val="auto"/>
               </w:rPr>
-              <w:t>N</w:t>
+              <w:t>A</w:t>
             </w:r>
           </w:p>
         </w:tc>
@@ -1967,7 +1995,253 @@
                 <w:rFonts w:ascii="Exo 2" w:hAnsi="Exo 2" w:cstheme="minorBidi"/>
                 <w:color w:val="auto"/>
               </w:rPr>
-              <w:t>Id da categoria do carro. EX.: 007</w:t>
+              <w:t>Id da categoria que o carro faz parte</w:t>
+            </w:r>
+          </w:p>
+        </w:tc>
+      </w:tr>
+    </w:tbl>
+    <w:p>
+      <w:pPr>
+        <w:pStyle w:val="Default"/>
+        <w:spacing w:after="120"/>
+        <w:jc w:val="both"/>
+        <w:rPr>
+          <w:rFonts w:ascii="Exo 2" w:hAnsi="Exo 2" w:cstheme="minorBidi"/>
+          <w:color w:val="auto"/>
+        </w:rPr>
+      </w:pPr>
+    </w:p>
+    <w:p>
+      <w:pPr>
+        <w:pStyle w:val="Default"/>
+        <w:spacing w:after="120"/>
+        <w:ind w:left="720"/>
+        <w:jc w:val="both"/>
+        <w:rPr>
+          <w:rFonts w:ascii="Exo 2" w:hAnsi="Exo 2" w:cstheme="minorBidi"/>
+          <w:color w:val="auto"/>
+        </w:rPr>
+      </w:pPr>
+    </w:p>
+    <w:p>
+      <w:pPr>
+        <w:pStyle w:val="Default"/>
+        <w:spacing w:after="120"/>
+        <w:ind w:left="720"/>
+        <w:jc w:val="both"/>
+        <w:rPr>
+          <w:rFonts w:ascii="Exo 2" w:hAnsi="Exo 2" w:cstheme="minorBidi"/>
+          <w:color w:val="auto"/>
+        </w:rPr>
+      </w:pPr>
+    </w:p>
+    <w:p>
+      <w:pPr>
+        <w:pStyle w:val="Default"/>
+        <w:spacing w:after="120"/>
+        <w:ind w:left="720"/>
+        <w:jc w:val="both"/>
+        <w:rPr>
+          <w:rFonts w:ascii="Exo 2" w:hAnsi="Exo 2" w:cstheme="minorBidi"/>
+          <w:color w:val="auto"/>
+        </w:rPr>
+      </w:pPr>
+    </w:p>
+    <w:p>
+      <w:pPr>
+        <w:pStyle w:val="Default"/>
+        <w:spacing w:after="120"/>
+        <w:ind w:left="720"/>
+        <w:jc w:val="both"/>
+        <w:rPr>
+          <w:rFonts w:ascii="Exo 2" w:hAnsi="Exo 2" w:cstheme="minorBidi"/>
+          <w:color w:val="auto"/>
+        </w:rPr>
+      </w:pPr>
+    </w:p>
+    <w:p>
+      <w:pPr>
+        <w:pStyle w:val="Default"/>
+        <w:spacing w:after="120"/>
+        <w:ind w:left="720"/>
+        <w:jc w:val="both"/>
+        <w:rPr>
+          <w:rFonts w:ascii="Exo 2" w:hAnsi="Exo 2" w:cstheme="minorBidi"/>
+          <w:color w:val="auto"/>
+        </w:rPr>
+      </w:pPr>
+      <w:r>
+        <w:rPr>
+          <w:rFonts w:ascii="Exo 2" w:hAnsi="Exo 2" w:cstheme="minorBidi"/>
+          <w:color w:val="auto"/>
+        </w:rPr>
+        <w:t>Tamanho dos dados úteis</w:t>
+      </w:r>
+      <w:r>
+        <w:rPr>
+          <w:rFonts w:ascii="Exo 2" w:hAnsi="Exo 2" w:cstheme="minorBidi"/>
+          <w:color w:val="auto"/>
+        </w:rPr>
+        <w:t xml:space="preserve">: </w:t>
+      </w:r>
+      <w:r>
+        <w:rPr>
+          <w:rFonts w:ascii="Exo 2" w:hAnsi="Exo 2" w:cstheme="minorBidi"/>
+          <w:color w:val="auto"/>
+        </w:rPr>
+        <w:t>024</w:t>
+      </w:r>
+    </w:p>
+    <w:tbl>
+      <w:tblPr>
+        <w:tblStyle w:val="Tabelacomgrade"/>
+        <w:tblW w:w="9776" w:type="dxa"/>
+        <w:tblLook w:val="04A0" w:firstRow="1" w:lastRow="0" w:firstColumn="1" w:lastColumn="0" w:noHBand="0" w:noVBand="1"/>
+      </w:tblPr>
+      <w:tblGrid>
+        <w:gridCol w:w="1094"/>
+        <w:gridCol w:w="1876"/>
+        <w:gridCol w:w="1245"/>
+        <w:gridCol w:w="1250"/>
+        <w:gridCol w:w="1148"/>
+        <w:gridCol w:w="3163"/>
+      </w:tblGrid>
+      <w:tr>
+        <w:tc>
+          <w:tcPr>
+            <w:tcW w:w="1094" w:type="dxa"/>
+          </w:tcPr>
+          <w:p>
+            <w:pPr>
+              <w:pStyle w:val="Default"/>
+              <w:spacing w:after="120"/>
+              <w:jc w:val="both"/>
+              <w:rPr>
+                <w:rFonts w:ascii="Exo 2" w:hAnsi="Exo 2" w:cstheme="minorBidi"/>
+                <w:color w:val="auto"/>
+              </w:rPr>
+            </w:pPr>
+            <w:r>
+              <w:rPr>
+                <w:rFonts w:ascii="Exo 2" w:hAnsi="Exo 2" w:cstheme="minorBidi"/>
+                <w:color w:val="auto"/>
+              </w:rPr>
+              <w:t>Número do campo</w:t>
+            </w:r>
+          </w:p>
+        </w:tc>
+        <w:tc>
+          <w:tcPr>
+            <w:tcW w:w="1876" w:type="dxa"/>
+          </w:tcPr>
+          <w:p>
+            <w:pPr>
+              <w:pStyle w:val="Default"/>
+              <w:spacing w:after="120"/>
+              <w:rPr>
+                <w:rFonts w:ascii="Exo 2" w:hAnsi="Exo 2" w:cstheme="minorBidi"/>
+                <w:color w:val="auto"/>
+              </w:rPr>
+            </w:pPr>
+            <w:r>
+              <w:rPr>
+                <w:rFonts w:ascii="Exo 2" w:hAnsi="Exo 2" w:cstheme="minorBidi"/>
+                <w:color w:val="auto"/>
+              </w:rPr>
+              <w:t>Nome do campo</w:t>
+            </w:r>
+          </w:p>
+        </w:tc>
+        <w:tc>
+          <w:tcPr>
+            <w:tcW w:w="1245" w:type="dxa"/>
+          </w:tcPr>
+          <w:p>
+            <w:pPr>
+              <w:pStyle w:val="Default"/>
+              <w:spacing w:after="120"/>
+              <w:jc w:val="center"/>
+              <w:rPr>
+                <w:rFonts w:ascii="Exo 2" w:hAnsi="Exo 2" w:cstheme="minorBidi"/>
+                <w:color w:val="auto"/>
+              </w:rPr>
+            </w:pPr>
+            <w:r>
+              <w:rPr>
+                <w:rFonts w:ascii="Exo 2" w:hAnsi="Exo 2" w:cstheme="minorBidi"/>
+                <w:color w:val="auto"/>
+              </w:rPr>
+              <w:t>Tamanho</w:t>
+            </w:r>
+          </w:p>
+        </w:tc>
+        <w:tc>
+          <w:tcPr>
+            <w:tcW w:w="1250" w:type="dxa"/>
+          </w:tcPr>
+          <w:p>
+            <w:pPr>
+              <w:pStyle w:val="Default"/>
+              <w:spacing w:after="120"/>
+              <w:jc w:val="center"/>
+              <w:rPr>
+                <w:rFonts w:ascii="Exo 2" w:hAnsi="Exo 2" w:cstheme="minorBidi"/>
+                <w:color w:val="auto"/>
+              </w:rPr>
+            </w:pPr>
+            <w:r>
+              <w:rPr>
+                <w:rFonts w:ascii="Exo 2" w:hAnsi="Exo 2" w:cstheme="minorBidi"/>
+                <w:color w:val="auto"/>
+              </w:rPr>
+              <w:t>Posição</w:t>
+            </w:r>
+          </w:p>
+        </w:tc>
+        <w:tc>
+          <w:tcPr>
+            <w:tcW w:w="1148" w:type="dxa"/>
+          </w:tcPr>
+          <w:p>
+            <w:pPr>
+              <w:pStyle w:val="Default"/>
+              <w:spacing w:after="120"/>
+              <w:jc w:val="center"/>
+              <w:rPr>
+                <w:rFonts w:ascii="Exo 2" w:hAnsi="Exo 2" w:cstheme="minorBidi"/>
+                <w:color w:val="auto"/>
+              </w:rPr>
+            </w:pPr>
+            <w:r>
+              <w:rPr>
+                <w:rFonts w:ascii="Exo 2" w:hAnsi="Exo 2" w:cstheme="minorBidi"/>
+                <w:color w:val="auto"/>
+              </w:rPr>
+              <w:t>Formato</w:t>
+            </w:r>
+          </w:p>
+        </w:tc>
+        <w:tc>
+          <w:tcPr>
+            <w:tcW w:w="3163" w:type="dxa"/>
+          </w:tcPr>
+          <w:p>
+            <w:pPr>
+              <w:pStyle w:val="Default"/>
+              <w:spacing w:after="120"/>
+              <w:jc w:val="both"/>
+              <w:rPr>
+                <w:rFonts w:ascii="Exo 2" w:hAnsi="Exo 2" w:cstheme="minorBidi"/>
+                <w:color w:val="auto"/>
+              </w:rPr>
+            </w:pPr>
+            <w:r>
+              <w:rPr>
+                <w:rFonts w:ascii="Exo 2" w:hAnsi="Exo 2" w:cstheme="minorBidi"/>
+                <w:color w:val="auto"/>
+              </w:rPr>
+              <w:t>Descrição</w:t>
             </w:r>
           </w:p>
         </w:tc>
@@ -2014,29 +2288,286 @@
                 <w:rFonts w:ascii="Exo 2" w:hAnsi="Exo 2" w:cstheme="minorBidi"/>
                 <w:color w:val="auto"/>
               </w:rPr>
+              <w:t>Tipo de registro</w:t>
+            </w:r>
+          </w:p>
+        </w:tc>
+        <w:tc>
+          <w:tcPr>
+            <w:tcW w:w="1245" w:type="dxa"/>
+          </w:tcPr>
+          <w:p>
+            <w:pPr>
+              <w:pStyle w:val="Default"/>
+              <w:spacing w:after="120"/>
+              <w:jc w:val="center"/>
+              <w:rPr>
+                <w:rFonts w:ascii="Exo 2" w:hAnsi="Exo 2" w:cstheme="minorBidi"/>
+                <w:color w:val="auto"/>
+              </w:rPr>
+            </w:pPr>
+            <w:r>
+              <w:rPr>
+                <w:rFonts w:ascii="Exo 2" w:hAnsi="Exo 2" w:cstheme="minorBidi"/>
+                <w:color w:val="auto"/>
+              </w:rPr>
+              <w:t>002</w:t>
+            </w:r>
+          </w:p>
+        </w:tc>
+        <w:tc>
+          <w:tcPr>
+            <w:tcW w:w="1250" w:type="dxa"/>
+          </w:tcPr>
+          <w:p>
+            <w:pPr>
+              <w:pStyle w:val="Default"/>
+              <w:spacing w:after="120"/>
+              <w:jc w:val="center"/>
+              <w:rPr>
+                <w:rFonts w:ascii="Exo 2" w:hAnsi="Exo 2" w:cstheme="minorBidi"/>
+                <w:color w:val="auto"/>
+              </w:rPr>
+            </w:pPr>
+            <w:r>
+              <w:rPr>
+                <w:rFonts w:ascii="Exo 2" w:hAnsi="Exo 2" w:cstheme="minorBidi"/>
+                <w:color w:val="auto"/>
+              </w:rPr>
+              <w:t>001-002</w:t>
+            </w:r>
+          </w:p>
+        </w:tc>
+        <w:tc>
+          <w:tcPr>
+            <w:tcW w:w="1148" w:type="dxa"/>
+          </w:tcPr>
+          <w:p>
+            <w:pPr>
+              <w:pStyle w:val="Default"/>
+              <w:spacing w:after="120"/>
+              <w:jc w:val="center"/>
+              <w:rPr>
+                <w:rFonts w:ascii="Exo 2" w:hAnsi="Exo 2" w:cstheme="minorBidi"/>
+                <w:color w:val="auto"/>
+              </w:rPr>
+            </w:pPr>
+            <w:r>
+              <w:rPr>
+                <w:rFonts w:ascii="Exo 2" w:hAnsi="Exo 2" w:cstheme="minorBidi"/>
+                <w:color w:val="auto"/>
+              </w:rPr>
+              <w:t>A</w:t>
+            </w:r>
+          </w:p>
+        </w:tc>
+        <w:tc>
+          <w:tcPr>
+            <w:tcW w:w="3163" w:type="dxa"/>
+          </w:tcPr>
+          <w:p>
+            <w:pPr>
+              <w:pStyle w:val="Default"/>
+              <w:spacing w:after="120"/>
+              <w:jc w:val="both"/>
+              <w:rPr>
+                <w:rFonts w:ascii="Exo 2" w:hAnsi="Exo 2" w:cstheme="minorBidi"/>
+                <w:color w:val="auto"/>
+              </w:rPr>
+            </w:pPr>
+            <w:r>
+              <w:rPr>
+                <w:rFonts w:ascii="Exo 2" w:hAnsi="Exo 2" w:cstheme="minorBidi"/>
+                <w:color w:val="auto"/>
+              </w:rPr>
+              <w:t>Registro de dados: “03”</w:t>
+            </w:r>
+          </w:p>
+        </w:tc>
+      </w:tr>
+      <w:tr>
+        <w:tc>
+          <w:tcPr>
+            <w:tcW w:w="1094" w:type="dxa"/>
+          </w:tcPr>
+          <w:p>
+            <w:pPr>
+              <w:pStyle w:val="Default"/>
+              <w:spacing w:after="120"/>
+              <w:jc w:val="both"/>
+              <w:rPr>
+                <w:rFonts w:ascii="Exo 2" w:hAnsi="Exo 2" w:cstheme="minorBidi"/>
+                <w:color w:val="auto"/>
+              </w:rPr>
+            </w:pPr>
+            <w:r>
+              <w:rPr>
+                <w:rFonts w:ascii="Exo 2" w:hAnsi="Exo 2" w:cstheme="minorBidi"/>
+                <w:color w:val="auto"/>
+              </w:rPr>
+              <w:t>2</w:t>
+            </w:r>
+          </w:p>
+        </w:tc>
+        <w:tc>
+          <w:tcPr>
+            <w:tcW w:w="1876" w:type="dxa"/>
+          </w:tcPr>
+          <w:p>
+            <w:pPr>
+              <w:pStyle w:val="Default"/>
+              <w:spacing w:after="120"/>
+              <w:rPr>
+                <w:rFonts w:ascii="Exo 2" w:hAnsi="Exo 2" w:cstheme="minorBidi"/>
+                <w:color w:val="auto"/>
+              </w:rPr>
+            </w:pPr>
+            <w:r>
+              <w:rPr>
+                <w:rFonts w:ascii="Exo 2" w:hAnsi="Exo 2" w:cstheme="minorBidi"/>
+                <w:color w:val="auto"/>
+              </w:rPr>
+              <w:t>Id</w:t>
+            </w:r>
+          </w:p>
+        </w:tc>
+        <w:tc>
+          <w:tcPr>
+            <w:tcW w:w="1245" w:type="dxa"/>
+          </w:tcPr>
+          <w:p>
+            <w:pPr>
+              <w:pStyle w:val="Default"/>
+              <w:spacing w:after="120"/>
+              <w:jc w:val="center"/>
+              <w:rPr>
+                <w:rFonts w:ascii="Exo 2" w:hAnsi="Exo 2" w:cstheme="minorBidi"/>
+                <w:color w:val="auto"/>
+              </w:rPr>
+            </w:pPr>
+            <w:r>
+              <w:rPr>
+                <w:rFonts w:ascii="Exo 2" w:hAnsi="Exo 2" w:cstheme="minorBidi"/>
+                <w:color w:val="auto"/>
+              </w:rPr>
+              <w:t>002</w:t>
+            </w:r>
+          </w:p>
+        </w:tc>
+        <w:tc>
+          <w:tcPr>
+            <w:tcW w:w="1250" w:type="dxa"/>
+          </w:tcPr>
+          <w:p>
+            <w:pPr>
+              <w:pStyle w:val="Default"/>
+              <w:spacing w:after="120"/>
+              <w:jc w:val="center"/>
+              <w:rPr>
+                <w:rFonts w:ascii="Exo 2" w:hAnsi="Exo 2" w:cstheme="minorBidi"/>
+                <w:color w:val="auto"/>
+              </w:rPr>
+            </w:pPr>
+            <w:r>
+              <w:rPr>
+                <w:rFonts w:ascii="Exo 2" w:hAnsi="Exo 2" w:cstheme="minorBidi"/>
+                <w:color w:val="auto"/>
+              </w:rPr>
+              <w:t>003-004</w:t>
+            </w:r>
+          </w:p>
+        </w:tc>
+        <w:tc>
+          <w:tcPr>
+            <w:tcW w:w="1148" w:type="dxa"/>
+          </w:tcPr>
+          <w:p>
+            <w:pPr>
+              <w:pStyle w:val="Default"/>
+              <w:spacing w:after="120"/>
+              <w:jc w:val="center"/>
+              <w:rPr>
+                <w:rFonts w:ascii="Exo 2" w:hAnsi="Exo 2" w:cstheme="minorBidi"/>
+                <w:color w:val="auto"/>
+              </w:rPr>
+            </w:pPr>
+            <w:r>
+              <w:rPr>
+                <w:rFonts w:ascii="Exo 2" w:hAnsi="Exo 2" w:cstheme="minorBidi"/>
+                <w:color w:val="auto"/>
+              </w:rPr>
+              <w:t>N</w:t>
+            </w:r>
+          </w:p>
+        </w:tc>
+        <w:tc>
+          <w:tcPr>
+            <w:tcW w:w="3163" w:type="dxa"/>
+          </w:tcPr>
+          <w:p>
+            <w:pPr>
+              <w:pStyle w:val="Default"/>
+              <w:spacing w:after="120"/>
+              <w:jc w:val="both"/>
+              <w:rPr>
+                <w:rFonts w:ascii="Exo 2" w:hAnsi="Exo 2" w:cstheme="minorBidi"/>
+                <w:color w:val="auto"/>
+              </w:rPr>
+            </w:pPr>
+            <w:r>
+              <w:rPr>
+                <w:rFonts w:ascii="Exo 2" w:hAnsi="Exo 2" w:cstheme="minorBidi"/>
+                <w:color w:val="auto"/>
+              </w:rPr>
+              <w:t>Id da categoria do carro.</w:t>
+            </w:r>
+          </w:p>
+        </w:tc>
+      </w:tr>
+      <w:tr>
+        <w:tc>
+          <w:tcPr>
+            <w:tcW w:w="1094" w:type="dxa"/>
+          </w:tcPr>
+          <w:p>
+            <w:pPr>
+              <w:pStyle w:val="Default"/>
+              <w:spacing w:after="120"/>
+              <w:jc w:val="both"/>
+              <w:rPr>
+                <w:rFonts w:ascii="Exo 2" w:hAnsi="Exo 2" w:cstheme="minorBidi"/>
+                <w:color w:val="auto"/>
+              </w:rPr>
+            </w:pPr>
+            <w:r>
+              <w:rPr>
+                <w:rFonts w:ascii="Exo 2" w:hAnsi="Exo 2" w:cstheme="minorBidi"/>
+                <w:color w:val="auto"/>
+              </w:rPr>
+              <w:t>3</w:t>
+            </w:r>
+          </w:p>
+        </w:tc>
+        <w:tc>
+          <w:tcPr>
+            <w:tcW w:w="1876" w:type="dxa"/>
+          </w:tcPr>
+          <w:p>
+            <w:pPr>
+              <w:pStyle w:val="Default"/>
+              <w:spacing w:after="120"/>
+              <w:rPr>
+                <w:rFonts w:ascii="Exo 2" w:hAnsi="Exo 2" w:cstheme="minorBidi"/>
+                <w:color w:val="auto"/>
+              </w:rPr>
+            </w:pPr>
+            <w:r>
+              <w:rPr>
+                <w:rFonts w:ascii="Exo 2" w:hAnsi="Exo 2" w:cstheme="minorBidi"/>
+                <w:color w:val="auto"/>
+              </w:rPr>
               <w:t xml:space="preserve">Nome </w:t>
             </w:r>
-            <w:r>
-              <w:rPr>
-                <w:rFonts w:ascii="Exo 2" w:hAnsi="Exo 2" w:cstheme="minorBidi"/>
-                <w:color w:val="auto"/>
-              </w:rPr>
-              <w:t>(</w:t>
-            </w:r>
-            <w:r>
-              <w:rPr>
-                <w:rFonts w:ascii="Exo 2" w:hAnsi="Exo 2" w:cstheme="minorBidi"/>
-                <w:color w:val="auto"/>
-              </w:rPr>
-              <w:t>Categoria</w:t>
-            </w:r>
-            <w:r>
-              <w:rPr>
-                <w:rFonts w:ascii="Exo 2" w:hAnsi="Exo 2" w:cstheme="minorBidi"/>
-                <w:color w:val="auto"/>
-              </w:rPr>
-              <w:t>)</w:t>
-            </w:r>
           </w:p>
         </w:tc>
         <w:tc>
@@ -2081,7 +2612,7 @@
                 <w:rFonts w:ascii="Exo 2" w:hAnsi="Exo 2" w:cstheme="minorBidi"/>
                 <w:color w:val="auto"/>
               </w:rPr>
-              <w:t>052-071</w:t>
+              <w:t>005-024</w:t>
             </w:r>
           </w:p>
         </w:tc>
@@ -2226,7 +2757,6 @@
                 <w:rFonts w:ascii="Exo 2" w:hAnsi="Exo 2" w:cstheme="minorBidi"/>
                 <w:color w:val="auto"/>
               </w:rPr>
-              <w:lastRenderedPageBreak/>
               <w:t>Número do campo</w:t>
             </w:r>
           </w:p>
@@ -3102,7 +3632,7 @@
             </wp:anchor>
           </w:drawing>
         </mc:Choice>
-        <mc:Fallback xmlns:w16cid="http://schemas.microsoft.com/office/word/2016/wordml/cid" xmlns:am3d="http://schemas.microsoft.com/office/drawing/2017/model3d" xmlns:aink="http://schemas.microsoft.com/office/drawing/2016/ink" xmlns:cx8="http://schemas.microsoft.com/office/drawing/2016/5/14/chartex" xmlns:cx7="http://schemas.microsoft.com/office/drawing/2016/5/13/chartex" xmlns:cx6="http://schemas.microsoft.com/office/drawing/2016/5/12/chartex" xmlns:cx5="http://schemas.microsoft.com/office/drawing/2016/5/11/chartex" xmlns:cx4="http://schemas.microsoft.com/office/drawing/2016/5/10/chartex" xmlns:cx3="http://schemas.microsoft.com/office/drawing/2016/5/9/chartex" xmlns:cx2="http://schemas.microsoft.com/office/drawing/2015/10/21/chartex" xmlns:cx1="http://schemas.microsoft.com/office/drawing/2015/9/8/chartex">
+        <mc:Fallback xmlns:cx1="http://schemas.microsoft.com/office/drawing/2015/9/8/chartex" xmlns:cx2="http://schemas.microsoft.com/office/drawing/2015/10/21/chartex" xmlns:cx3="http://schemas.microsoft.com/office/drawing/2016/5/9/chartex" xmlns:cx4="http://schemas.microsoft.com/office/drawing/2016/5/10/chartex" xmlns:cx5="http://schemas.microsoft.com/office/drawing/2016/5/11/chartex" xmlns:cx6="http://schemas.microsoft.com/office/drawing/2016/5/12/chartex" xmlns:cx7="http://schemas.microsoft.com/office/drawing/2016/5/13/chartex" xmlns:cx8="http://schemas.microsoft.com/office/drawing/2016/5/14/chartex" xmlns:aink="http://schemas.microsoft.com/office/drawing/2016/ink" xmlns:am3d="http://schemas.microsoft.com/office/drawing/2017/model3d" xmlns:w16cid="http://schemas.microsoft.com/office/word/2016/wordml/cid">
           <w:pict>
             <v:group w14:anchorId="6BBD477E" id="Group 6910" o:spid="_x0000_s1026" style="position:absolute;left:0;text-align:left;margin-left:70.15pt;margin-top:35.95pt;width:425.25pt;height:58.15pt;z-index:251658240;mso-position-horizontal-relative:page;mso-position-vertical-relative:page" coordsize="54006,7385" o:gfxdata="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">
               <v:shapetype id="_x0000_t75" coordsize="21600,21600" o:spt="75" o:preferrelative="t" path="m@4@5l@4@11@9@11@9@5xe" filled="f" stroked="f">
@@ -3395,7 +3925,7 @@
         <v:path o:extrusionok="f" gradientshapeok="t" o:connecttype="rect"/>
         <o:lock v:ext="edit" aspectratio="t"/>
       </v:shapetype>
-      <v:shape id="_x0000_i1042" type="#_x0000_t75" style="width:6.75pt;height:18.75pt;visibility:visible;mso-wrap-style:square" o:bullet="t">
+      <v:shape id="_x0000_i1030" type="#_x0000_t75" style="width:6.55pt;height:18.7pt;visibility:visible;mso-wrap-style:square" o:bullet="t">
         <v:imagedata r:id="rId1" o:title=""/>
       </v:shape>
     </w:pict>
@@ -8048,7 +8578,7 @@
 </file>
 
 <file path=customXml/itemProps1.xml><?xml version="1.0" encoding="utf-8"?>
-<ds:datastoreItem xmlns:ds="http://schemas.openxmlformats.org/officeDocument/2006/customXml" ds:itemID="{B9373511-6330-408F-9590-5F79D7234DE1}">
+<ds:datastoreItem xmlns:ds="http://schemas.openxmlformats.org/officeDocument/2006/customXml" ds:itemID="{04555A1B-E31E-49A7-B4A0-F8479BC5B6DD}">
   <ds:schemaRefs>
     <ds:schemaRef ds:uri="http://schemas.openxmlformats.org/officeDocument/2006/bibliography"/>
   </ds:schemaRefs>

</xml_diff>